<commit_message>
Updated documentation for changes in changeset 11.
</commit_message>
<xml_diff>
--- a/Manatee.Json - ReadMe.docx
+++ b/Manatee.Json - ReadMe.docx
@@ -2114,7 +2114,10 @@
       </w:r>
       <w:proofErr w:type="gramStart"/>
       <w:r>
-        <w:t>:True</w:t>
+        <w:t>:t</w:t>
+      </w:r>
+      <w:r>
+        <w:t>rue</w:t>
       </w:r>
       <w:proofErr w:type="gramEnd"/>
       <w:r>
@@ -2170,7 +2173,10 @@
         <w:t>"</w:t>
       </w:r>
       <w:r>
-        <w:t>:Null</w:t>
+        <w:t>:n</w:t>
+      </w:r>
+      <w:r>
+        <w:t>ull</w:t>
       </w:r>
       <w:proofErr w:type="spellEnd"/>
       <w:r>
@@ -2186,7 +2192,10 @@
         <w:t>"</w:t>
       </w:r>
       <w:r>
-        <w:t>:[6.7,True,</w:t>
+        <w:t>:[6.7,t</w:t>
+      </w:r>
+      <w:r>
+        <w:t>rue,</w:t>
       </w:r>
       <w:r>
         <w:t>"</w:t>
@@ -2234,7 +2243,10 @@
         <w:t>"</w:t>
       </w:r>
       <w:r>
-        <w:t>:False}}</w:t>
+        <w:t>:f</w:t>
+      </w:r>
+      <w:r>
+        <w:t>alse}}</w:t>
       </w:r>
     </w:p>
     <w:p>
@@ -5945,7 +5957,23 @@
         <w:jc w:val="both"/>
       </w:pPr>
       <w:r>
-        <w:t>The XML element name maps to the JSON object key.</w:t>
+        <w:t>The XML element n</w:t>
+      </w:r>
+      <w:r>
+        <w:t>ame maps to the JSON object key.</w:t>
+      </w:r>
+    </w:p>
+    <w:p>
+      <w:pPr>
+        <w:pStyle w:val="ListParagraph"/>
+        <w:numPr>
+          <w:ilvl w:val="1"/>
+          <w:numId w:val="4"/>
+        </w:numPr>
+        <w:jc w:val="both"/>
+      </w:pPr>
+      <w:r>
+        <w:t>XML element names will map with the appropriate namespace, aliases preserved.</w:t>
       </w:r>
     </w:p>
     <w:p>
@@ -6171,7 +6199,10 @@
               <w:t>"</w:t>
             </w:r>
             <w:r>
-              <w:t>:Null}</w:t>
+              <w:t>:n</w:t>
+            </w:r>
+            <w:r>
+              <w:t>ull}</w:t>
             </w:r>
           </w:p>
         </w:tc>
@@ -7222,7 +7253,7 @@
               <w:t>":[5,</w:t>
             </w:r>
             <w:r>
-              <w:t>F</w:t>
+              <w:t>f</w:t>
             </w:r>
             <w:r>
               <w:t>alse,</w:t>
@@ -7232,7 +7263,7 @@
             </w:r>
             <w:proofErr w:type="spellStart"/>
             <w:r>
-              <w:t>Null,T</w:t>
+              <w:t>null,t</w:t>
             </w:r>
             <w:r>
               <w:t>rue</w:t>
@@ -7256,7 +7287,7 @@
             </w:r>
             <w:proofErr w:type="spellEnd"/>
             <w:r>
-              <w:t>":-6},N</w:t>
+              <w:t>":-6},n</w:t>
             </w:r>
             <w:r>
               <w:t>ull]],</w:t>
@@ -7323,6 +7354,32 @@
       </w:r>
       <w:r>
         <w:t>.</w:t>
+      </w:r>
+    </w:p>
+    <w:p>
+      <w:pPr>
+        <w:pStyle w:val="ListParagraph"/>
+        <w:numPr>
+          <w:ilvl w:val="1"/>
+          <w:numId w:val="4"/>
+        </w:numPr>
+        <w:jc w:val="both"/>
+      </w:pPr>
+      <w:r>
+        <w:t>XML attribute names will map with the appropriate namespace, aliases preserved.</w:t>
+      </w:r>
+    </w:p>
+    <w:p>
+      <w:pPr>
+        <w:pStyle w:val="ListParagraph"/>
+        <w:numPr>
+          <w:ilvl w:val="1"/>
+          <w:numId w:val="4"/>
+        </w:numPr>
+        <w:jc w:val="both"/>
+      </w:pPr>
+      <w:r>
+        <w:t>Namespace declarations are considered as standard attributes, as they are with the LINQ to XML classes.</w:t>
       </w:r>
     </w:p>
     <w:p>
@@ -7339,8 +7396,8 @@
         <w:tblLook w:val="04A0" w:firstRow="1" w:lastRow="0" w:firstColumn="1" w:lastColumn="0" w:noHBand="0" w:noVBand="1"/>
       </w:tblPr>
       <w:tblGrid>
-        <w:gridCol w:w="3780"/>
         <w:gridCol w:w="3960"/>
+        <w:gridCol w:w="4725"/>
       </w:tblGrid>
       <w:tr>
         <w:trPr>
@@ -7350,7 +7407,7 @@
         <w:tc>
           <w:tcPr>
             <w:cnfStyle w:val="001000000000" w:firstRow="0" w:lastRow="0" w:firstColumn="1" w:lastColumn="0" w:oddVBand="0" w:evenVBand="0" w:oddHBand="0" w:evenHBand="0" w:firstRowFirstColumn="0" w:firstRowLastColumn="0" w:lastRowFirstColumn="0" w:lastRowLastColumn="0"/>
-            <w:tcW w:w="3780" w:type="dxa"/>
+            <w:tcW w:w="3960" w:type="dxa"/>
           </w:tcPr>
           <w:p>
             <w:r>
@@ -7360,7 +7417,7 @@
         </w:tc>
         <w:tc>
           <w:tcPr>
-            <w:tcW w:w="3960" w:type="dxa"/>
+            <w:tcW w:w="4725" w:type="dxa"/>
           </w:tcPr>
           <w:p>
             <w:pPr>
@@ -7380,7 +7437,7 @@
         <w:tc>
           <w:tcPr>
             <w:cnfStyle w:val="001000000000" w:firstRow="0" w:lastRow="0" w:firstColumn="1" w:lastColumn="0" w:oddVBand="0" w:evenVBand="0" w:oddHBand="0" w:evenHBand="0" w:firstRowFirstColumn="0" w:firstRowLastColumn="0" w:lastRowFirstColumn="0" w:lastRowLastColumn="0"/>
-            <w:tcW w:w="3780" w:type="dxa"/>
+            <w:tcW w:w="3960" w:type="dxa"/>
           </w:tcPr>
           <w:p>
             <w:pPr>
@@ -7487,7 +7544,7 @@
         </w:tc>
         <w:tc>
           <w:tcPr>
-            <w:tcW w:w="3960" w:type="dxa"/>
+            <w:tcW w:w="4725" w:type="dxa"/>
           </w:tcPr>
           <w:p>
             <w:pPr>
@@ -7526,7 +7583,192 @@
               <w:t>"</w:t>
             </w:r>
             <w:r>
-              <w:t>:True},5]}</w:t>
+              <w:t>:</w:t>
+            </w:r>
+            <w:r>
+              <w:t>t</w:t>
+            </w:r>
+            <w:r>
+              <w:t>rue},5]}</w:t>
+            </w:r>
+          </w:p>
+        </w:tc>
+      </w:tr>
+      <w:tr>
+        <w:trPr>
+          <w:jc w:val="center"/>
+        </w:trPr>
+        <w:tc>
+          <w:tcPr>
+            <w:cnfStyle w:val="001000000000" w:firstRow="0" w:lastRow="0" w:firstColumn="1" w:lastColumn="0" w:oddVBand="0" w:evenVBand="0" w:oddHBand="0" w:evenHBand="0" w:firstRowFirstColumn="0" w:firstRowLastColumn="0" w:lastRowFirstColumn="0" w:lastRowLastColumn="0"/>
+            <w:tcW w:w="3960" w:type="dxa"/>
+          </w:tcPr>
+          <w:p>
+            <w:pPr>
+              <w:pStyle w:val="NoSpacing"/>
+              <w:rPr>
+                <w:b w:val="0"/>
+              </w:rPr>
+            </w:pPr>
+            <w:r>
+              <w:rPr>
+                <w:b w:val="0"/>
+                <w:color w:val="0000FF"/>
+              </w:rPr>
+              <w:t>&lt;</w:t>
+            </w:r>
+            <w:proofErr w:type="spellStart"/>
+            <w:r>
+              <w:rPr>
+                <w:b w:val="0"/>
+                <w:color w:val="C00000"/>
+              </w:rPr>
+              <w:t>aKey</w:t>
+            </w:r>
+            <w:proofErr w:type="spellEnd"/>
+            <w:r>
+              <w:rPr>
+                <w:b w:val="0"/>
+                <w:color w:val="C00000"/>
+              </w:rPr>
+              <w:t xml:space="preserve"> </w:t>
+            </w:r>
+            <w:proofErr w:type="spellStart"/>
+            <w:r>
+              <w:rPr>
+                <w:b w:val="0"/>
+                <w:color w:val="FF0000"/>
+              </w:rPr>
+              <w:t>xmlns</w:t>
+            </w:r>
+            <w:proofErr w:type="spellEnd"/>
+            <w:r>
+              <w:rPr>
+                <w:b w:val="0"/>
+                <w:color w:val="0000FF"/>
+              </w:rPr>
+              <w:t>=</w:t>
+            </w:r>
+            <w:r>
+              <w:rPr>
+                <w:b w:val="0"/>
+              </w:rPr>
+              <w:t>"</w:t>
+            </w:r>
+            <w:r>
+              <w:rPr>
+                <w:b w:val="0"/>
+                <w:color w:val="0000FF"/>
+              </w:rPr>
+              <w:t>http://url</w:t>
+            </w:r>
+            <w:r>
+              <w:rPr>
+                <w:b w:val="0"/>
+              </w:rPr>
+              <w:t>"</w:t>
+            </w:r>
+            <w:r>
+              <w:rPr>
+                <w:b w:val="0"/>
+                <w:color w:val="0000FF"/>
+              </w:rPr>
+              <w:t>&gt;</w:t>
+            </w:r>
+            <w:r>
+              <w:rPr>
+                <w:b w:val="0"/>
+              </w:rPr>
+              <w:t>5</w:t>
+            </w:r>
+            <w:r>
+              <w:rPr>
+                <w:b w:val="0"/>
+                <w:color w:val="0000FF"/>
+              </w:rPr>
+              <w:t>&lt;/</w:t>
+            </w:r>
+            <w:r>
+              <w:rPr>
+                <w:b w:val="0"/>
+                <w:color w:val="C00000"/>
+              </w:rPr>
+              <w:t>aKey</w:t>
+            </w:r>
+            <w:r>
+              <w:rPr>
+                <w:b w:val="0"/>
+                <w:color w:val="0000FF"/>
+              </w:rPr>
+              <w:t>&gt;</w:t>
+            </w:r>
+          </w:p>
+        </w:tc>
+        <w:tc>
+          <w:tcPr>
+            <w:tcW w:w="4725" w:type="dxa"/>
+          </w:tcPr>
+          <w:p>
+            <w:pPr>
+              <w:pStyle w:val="NoSpacing"/>
+              <w:cnfStyle w:val="000000000000" w:firstRow="0" w:lastRow="0" w:firstColumn="0" w:lastColumn="0" w:oddVBand="0" w:evenVBand="0" w:oddHBand="0" w:evenHBand="0" w:firstRowFirstColumn="0" w:firstRowLastColumn="0" w:lastRowFirstColumn="0" w:lastRowLastColumn="0"/>
+            </w:pPr>
+            <w:r>
+              <w:t>{</w:t>
+            </w:r>
+            <w:r>
+              <w:t>"</w:t>
+            </w:r>
+            <w:proofErr w:type="spellStart"/>
+            <w:r>
+              <w:t>aKey</w:t>
+            </w:r>
+            <w:proofErr w:type="spellEnd"/>
+            <w:r>
+              <w:t>"</w:t>
+            </w:r>
+            <w:r>
+              <w:t>:[{</w:t>
+            </w:r>
+            <w:r>
+              <w:t>"</w:t>
+            </w:r>
+            <w:r>
+              <w:t>-</w:t>
+            </w:r>
+            <w:proofErr w:type="spellStart"/>
+            <w:r>
+              <w:t>a</w:t>
+            </w:r>
+            <w:r>
+              <w:t>ttrib</w:t>
+            </w:r>
+            <w:proofErr w:type="spellEnd"/>
+            <w:r>
+              <w:t>"</w:t>
+            </w:r>
+            <w:r>
+              <w:t>:</w:t>
+            </w:r>
+            <w:r>
+              <w:t>"</w:t>
+            </w:r>
+            <w:r>
+              <w:t>http:\/\/</w:t>
+            </w:r>
+            <w:proofErr w:type="spellStart"/>
+            <w:r>
+              <w:t>url</w:t>
+            </w:r>
+            <w:proofErr w:type="spellEnd"/>
+            <w:r>
+              <w:t>\/</w:t>
+            </w:r>
+            <w:r>
+              <w:t>"</w:t>
+            </w:r>
+            <w:r>
+              <w:t>},5]}</w:t>
             </w:r>
           </w:p>
         </w:tc>
@@ -8226,7 +8468,10 @@
               <w:t>"</w:t>
             </w:r>
             <w:r>
-              <w:t>:True},5]}</w:t>
+              <w:t>:t</w:t>
+            </w:r>
+            <w:r>
+              <w:t>rue},5]}</w:t>
             </w:r>
           </w:p>
         </w:tc>
@@ -8240,6 +8485,18 @@
     <w:p>
       <w:pPr>
         <w:jc w:val="both"/>
+      </w:pPr>
+    </w:p>
+    <w:p>
+      <w:pPr>
+        <w:jc w:val="both"/>
+      </w:pPr>
+      <w:bookmarkStart w:id="0" w:name="_GoBack"/>
+      <w:bookmarkEnd w:id="0"/>
+    </w:p>
+    <w:p>
+      <w:pPr>
+        <w:jc w:val="both"/>
         <w:rPr>
           <w:b/>
         </w:rPr>
@@ -8248,6 +8505,7 @@
         <w:rPr>
           <w:b/>
         </w:rPr>
+        <w:lastRenderedPageBreak/>
         <w:t>Usage</w:t>
       </w:r>
     </w:p>
@@ -9202,19 +9460,7 @@
         <w:rPr>
           <w:color w:val="FF0000"/>
         </w:rPr>
-        <w:t>"</w:t>
-      </w:r>
-      <w:r>
-        <w:rPr>
-          <w:color w:val="FF0000"/>
-        </w:rPr>
-        <w:t>root</w:t>
-      </w:r>
-      <w:r>
-        <w:rPr>
-          <w:color w:val="FF0000"/>
-        </w:rPr>
-        <w:t>"</w:t>
+        <w:t>"root"</w:t>
       </w:r>
       <w:r>
         <w:t>);</w:t>
@@ -9333,28 +9579,10 @@
         <w:rPr>
           <w:color w:val="FF0000"/>
         </w:rPr>
-        <w:t>"</w:t>
-      </w:r>
-      <w:r>
-        <w:rPr>
-          <w:color w:val="FF0000"/>
-        </w:rPr>
-        <w:t>key2</w:t>
-      </w:r>
-      <w:r>
-        <w:rPr>
-          <w:color w:val="FF0000"/>
-        </w:rPr>
-        <w:t>"</w:t>
-      </w:r>
-      <w:r>
-        <w:t xml:space="preserve">, </w:t>
-      </w:r>
-      <w:r>
-        <w:t>42</w:t>
-      </w:r>
-      <w:r>
-        <w:t>);</w:t>
+        <w:t>"key2"</w:t>
+      </w:r>
+      <w:r>
+        <w:t>, 42);</w:t>
       </w:r>
     </w:p>
     <w:p>
@@ -9365,6 +9593,7 @@
       <w:proofErr w:type="spellStart"/>
       <w:proofErr w:type="gramStart"/>
       <w:r>
+        <w:lastRenderedPageBreak/>
         <w:t>xml.Add</w:t>
       </w:r>
       <w:proofErr w:type="spellEnd"/>
@@ -9491,16 +9720,10 @@
     </w:p>
     <w:p>
       <w:r>
-        <w:lastRenderedPageBreak/>
         <w:t>Th</w:t>
       </w:r>
       <w:r>
-        <w:t>e key feature of these methods is that data can be converted from one format to the other and back, resulting in d</w:t>
-      </w:r>
-      <w:bookmarkStart w:id="0" w:name="_GoBack"/>
-      <w:bookmarkEnd w:id="0"/>
-      <w:r>
-        <w:t>ata that is equivalent to the original.</w:t>
+        <w:t>e key feature of these methods is that data can be converted from one format to the other and back, resulting in data that is equivalent to the original.</w:t>
       </w:r>
     </w:p>
     <w:sectPr>
@@ -11084,7 +11307,7 @@
 </file>
 
 <file path=customXml/itemProps1.xml><?xml version="1.0" encoding="utf-8"?>
-<ds:datastoreItem xmlns:ds="http://schemas.openxmlformats.org/officeDocument/2006/customXml" ds:itemID="{56CA4B60-3E9A-4765-8E14-CA2A4A40B639}">
+<ds:datastoreItem xmlns:ds="http://schemas.openxmlformats.org/officeDocument/2006/customXml" ds:itemID="{6112A56A-9114-4D9D-B925-5794C03C5207}">
   <ds:schemaRefs>
     <ds:schemaRef ds:uri="http://schemas.openxmlformats.org/officeDocument/2006/bibliography"/>
   </ds:schemaRefs>

</xml_diff>

<commit_message>
Added feature of maintaining object references and updated documentation.
</commit_message>
<xml_diff>
--- a/Manatee.Json - ReadMe.docx
+++ b/Manatee.Json - ReadMe.docx
@@ -2447,15 +2447,7 @@
         <w:jc w:val="both"/>
       </w:pPr>
       <w:r>
-        <w:t xml:space="preserve">Does the object implement </w:t>
-      </w:r>
-      <w:proofErr w:type="spellStart"/>
-      <w:r>
-        <w:t>IJsonCompatible</w:t>
-      </w:r>
-      <w:proofErr w:type="spellEnd"/>
-      <w:r>
-        <w:t>?</w:t>
+        <w:t>Has the object already been serialized?</w:t>
       </w:r>
     </w:p>
     <w:p>
@@ -2471,15 +2463,7 @@
         <w:jc w:val="both"/>
       </w:pPr>
       <w:r>
-        <w:t xml:space="preserve">By implementing </w:t>
-      </w:r>
-      <w:proofErr w:type="spellStart"/>
-      <w:r>
-        <w:t>IJsonCompatible</w:t>
-      </w:r>
-      <w:proofErr w:type="spellEnd"/>
-      <w:r>
-        <w:t>, an object expresses that it has a preferred format for JSON serialization.  The serializer respects this preference.</w:t>
+        <w:t>This ensures that each object is only serialized once.  Further attempts to serialize the object will place a reference marker.  The deserialization process will key on this marker to maintain object references.</w:t>
       </w:r>
     </w:p>
     <w:p>
@@ -2495,7 +2479,15 @@
         <w:jc w:val="both"/>
       </w:pPr>
       <w:r>
-        <w:t>Is the object a (JSON) primitive type?</w:t>
+        <w:t xml:space="preserve">Does the object implement </w:t>
+      </w:r>
+      <w:proofErr w:type="spellStart"/>
+      <w:r>
+        <w:t>IJsonCompatible</w:t>
+      </w:r>
+      <w:proofErr w:type="spellEnd"/>
+      <w:r>
+        <w:t>?</w:t>
       </w:r>
     </w:p>
     <w:p>
@@ -2511,19 +2503,31 @@
         <w:jc w:val="both"/>
       </w:pPr>
       <w:r>
-        <w:t xml:space="preserve">Strings, numeric values, and booleans are considered primitive types for JSON.  </w:t>
-      </w:r>
-      <w:r>
-        <w:t xml:space="preserve">Serialization of </w:t>
-      </w:r>
-      <w:r>
-        <w:t>other types require</w:t>
-      </w:r>
-      <w:r>
-        <w:t>s</w:t>
-      </w:r>
-      <w:r>
-        <w:t xml:space="preserve"> more information.</w:t>
+        <w:t xml:space="preserve">By implementing </w:t>
+      </w:r>
+      <w:proofErr w:type="spellStart"/>
+      <w:r>
+        <w:t>IJsonCompatible</w:t>
+      </w:r>
+      <w:proofErr w:type="spellEnd"/>
+      <w:r>
+        <w:t>, an object expresses that it has a preferred format for JSON serialization.  The serializer respects this preference.</w:t>
+      </w:r>
+    </w:p>
+    <w:p>
+      <w:pPr>
+        <w:pStyle w:val="ListParagraph"/>
+        <w:numPr>
+          <w:ilvl w:val="0"/>
+          <w:numId w:val="2"/>
+        </w:numPr>
+        <w:tabs>
+          <w:tab w:val="left" w:pos="1778"/>
+        </w:tabs>
+        <w:jc w:val="both"/>
+      </w:pPr>
+      <w:r>
+        <w:t>Is the object a (JSON) primitive type?</w:t>
       </w:r>
     </w:p>
     <w:p>
@@ -2539,6 +2543,34 @@
         <w:jc w:val="both"/>
       </w:pPr>
       <w:r>
+        <w:t xml:space="preserve">Strings, numeric values, and booleans are considered primitive types for JSON.  </w:t>
+      </w:r>
+      <w:r>
+        <w:t xml:space="preserve">Serialization of </w:t>
+      </w:r>
+      <w:r>
+        <w:t>other types require</w:t>
+      </w:r>
+      <w:r>
+        <w:t>s</w:t>
+      </w:r>
+      <w:r>
+        <w:t xml:space="preserve"> more information.</w:t>
+      </w:r>
+    </w:p>
+    <w:p>
+      <w:pPr>
+        <w:pStyle w:val="ListParagraph"/>
+        <w:numPr>
+          <w:ilvl w:val="1"/>
+          <w:numId w:val="2"/>
+        </w:numPr>
+        <w:tabs>
+          <w:tab w:val="left" w:pos="1778"/>
+        </w:tabs>
+        <w:jc w:val="both"/>
+      </w:pPr>
+      <w:r>
         <w:t xml:space="preserve">Enumerations are serialized </w:t>
       </w:r>
       <w:r>
@@ -2750,6 +2782,99 @@
         </w:tabs>
         <w:ind w:left="0"/>
         <w:jc w:val="both"/>
+      </w:pPr>
+    </w:p>
+    <w:p>
+      <w:pPr>
+        <w:pStyle w:val="ListParagraph"/>
+        <w:tabs>
+          <w:tab w:val="left" w:pos="1778"/>
+        </w:tabs>
+        <w:ind w:left="0"/>
+        <w:jc w:val="both"/>
+      </w:pPr>
+    </w:p>
+    <w:p>
+      <w:pPr>
+        <w:pStyle w:val="ListParagraph"/>
+        <w:tabs>
+          <w:tab w:val="left" w:pos="1778"/>
+        </w:tabs>
+        <w:ind w:left="0"/>
+        <w:jc w:val="both"/>
+      </w:pPr>
+    </w:p>
+    <w:p>
+      <w:pPr>
+        <w:pStyle w:val="ListParagraph"/>
+        <w:tabs>
+          <w:tab w:val="left" w:pos="1778"/>
+        </w:tabs>
+        <w:ind w:left="0"/>
+        <w:jc w:val="both"/>
+      </w:pPr>
+    </w:p>
+    <w:p>
+      <w:pPr>
+        <w:pStyle w:val="ListParagraph"/>
+        <w:tabs>
+          <w:tab w:val="left" w:pos="1778"/>
+        </w:tabs>
+        <w:ind w:left="0"/>
+        <w:jc w:val="both"/>
+        <w:rPr>
+          <w:b/>
+        </w:rPr>
+      </w:pPr>
+      <w:r>
+        <w:rPr>
+          <w:b/>
+        </w:rPr>
+        <w:lastRenderedPageBreak/>
+        <w:t>Maintaining References</w:t>
+      </w:r>
+    </w:p>
+    <w:p>
+      <w:pPr>
+        <w:pStyle w:val="ListParagraph"/>
+        <w:tabs>
+          <w:tab w:val="left" w:pos="1778"/>
+        </w:tabs>
+        <w:ind w:left="0"/>
+        <w:jc w:val="both"/>
+      </w:pPr>
+    </w:p>
+    <w:p>
+      <w:pPr>
+        <w:pStyle w:val="ListParagraph"/>
+        <w:tabs>
+          <w:tab w:val="left" w:pos="1778"/>
+        </w:tabs>
+        <w:ind w:left="0"/>
+        <w:jc w:val="both"/>
+      </w:pPr>
+      <w:r>
+        <w:t>References will be tracked by the serializer.  This is performed by an object cache that tracks every object that is serialized through a single call to the serializer.  This means that if the same object is referenced by multiple properties in the hierarchy, a reference marker (GUID) is created for those properties in the JSON representation, and the duplicated object will receive a define marker with the same GUID.</w:t>
+      </w:r>
+    </w:p>
+    <w:p>
+      <w:pPr>
+        <w:pStyle w:val="ListParagraph"/>
+        <w:tabs>
+          <w:tab w:val="left" w:pos="1778"/>
+        </w:tabs>
+        <w:ind w:left="0"/>
+        <w:jc w:val="both"/>
+      </w:pPr>
+    </w:p>
+    <w:p>
+      <w:pPr>
+        <w:pStyle w:val="ListParagraph"/>
+        <w:tabs>
+          <w:tab w:val="left" w:pos="1778"/>
+        </w:tabs>
+        <w:ind w:left="0"/>
+        <w:jc w:val="both"/>
         <w:rPr>
           <w:b/>
         </w:rPr>
@@ -2901,7 +3026,6 @@
           <w:sz w:val="20"/>
           <w:szCs w:val="20"/>
         </w:rPr>
-        <w:lastRenderedPageBreak/>
         <w:t>void</w:t>
       </w:r>
       <w:r>
@@ -3506,6 +3630,7 @@
         <w:ind w:left="720"/>
       </w:pPr>
       <w:r>
+        <w:lastRenderedPageBreak/>
         <w:t xml:space="preserve">        </w:t>
       </w:r>
       <w:proofErr w:type="spellStart"/>
@@ -4513,6 +4638,7 @@
         <w:jc w:val="both"/>
       </w:pPr>
       <w:r>
+        <w:lastRenderedPageBreak/>
         <w:t xml:space="preserve">For generic types that are not listed above, simply call </w:t>
       </w:r>
       <w:proofErr w:type="spellStart"/>
@@ -4803,7 +4929,6 @@
         <w:jc w:val="both"/>
       </w:pPr>
       <w:r>
-        <w:lastRenderedPageBreak/>
         <w:t>The serializer can automatically serialize most objects.  There are some notes to consider, however:</w:t>
       </w:r>
     </w:p>
@@ -5146,9 +5271,6 @@
       <w:pPr>
         <w:jc w:val="both"/>
       </w:pPr>
-      <w:r>
-        <w:t xml:space="preserve"> </w:t>
-      </w:r>
     </w:p>
     <w:p>
       <w:pPr>
@@ -5179,6 +5301,7 @@
         <w:jc w:val="both"/>
       </w:pPr>
       <w:r>
+        <w:lastRenderedPageBreak/>
         <w:t xml:space="preserve"> </w:t>
       </w:r>
     </w:p>
@@ -5369,7 +5492,6 @@
         <w:jc w:val="both"/>
       </w:pPr>
       <w:r>
-        <w:lastRenderedPageBreak/>
         <w:t>‘</w:t>
       </w:r>
       <w:proofErr w:type="spellStart"/>
@@ -5957,6 +6079,7 @@
         <w:jc w:val="both"/>
       </w:pPr>
       <w:r>
+        <w:lastRenderedPageBreak/>
         <w:t>The XML element n</w:t>
       </w:r>
       <w:r>
@@ -6285,31 +6408,6 @@
         <w:jc w:val="both"/>
       </w:pPr>
     </w:p>
-    <w:p>
-      <w:pPr>
-        <w:jc w:val="both"/>
-      </w:pPr>
-    </w:p>
-    <w:p>
-      <w:pPr>
-        <w:jc w:val="both"/>
-      </w:pPr>
-    </w:p>
-    <w:p>
-      <w:pPr>
-        <w:jc w:val="both"/>
-      </w:pPr>
-    </w:p>
-    <w:p>
-      <w:pPr>
-        <w:jc w:val="both"/>
-      </w:pPr>
-    </w:p>
-    <w:p>
-      <w:pPr>
-        <w:jc w:val="both"/>
-      </w:pPr>
-    </w:p>
     <w:tbl>
       <w:tblPr>
         <w:tblStyle w:val="LightList"/>
@@ -7847,6 +7945,7 @@
         <w:jc w:val="both"/>
       </w:pPr>
       <w:r>
+        <w:lastRenderedPageBreak/>
         <w:t xml:space="preserve">JSON to XML will make a </w:t>
       </w:r>
       <w:r>
@@ -8485,7 +8584,77 @@
     <w:p>
       <w:pPr>
         <w:jc w:val="both"/>
-      </w:pPr>
+        <w:rPr>
+          <w:b/>
+        </w:rPr>
+      </w:pPr>
+      <w:r>
+        <w:rPr>
+          <w:b/>
+        </w:rPr>
+        <w:t>Usage</w:t>
+      </w:r>
+    </w:p>
+    <w:p>
+      <w:pPr>
+        <w:jc w:val="both"/>
+      </w:pPr>
+    </w:p>
+    <w:p>
+      <w:pPr>
+        <w:jc w:val="both"/>
+      </w:pPr>
+      <w:r>
+        <w:t xml:space="preserve">Microsoft .Net 4.0 provides two ways of interacting with XML objects:  </w:t>
+      </w:r>
+      <w:proofErr w:type="spellStart"/>
+      <w:r>
+        <w:t>XmlNode</w:t>
+      </w:r>
+      <w:proofErr w:type="spellEnd"/>
+      <w:r>
+        <w:t xml:space="preserve"> in the </w:t>
+      </w:r>
+      <w:proofErr w:type="spellStart"/>
+      <w:r>
+        <w:t>System.Xml</w:t>
+      </w:r>
+      <w:proofErr w:type="spellEnd"/>
+      <w:r>
+        <w:t xml:space="preserve"> </w:t>
+      </w:r>
+      <w:proofErr w:type="gramStart"/>
+      <w:r>
+        <w:t>namespace,</w:t>
+      </w:r>
+      <w:proofErr w:type="gramEnd"/>
+      <w:r>
+        <w:t xml:space="preserve"> and </w:t>
+      </w:r>
+      <w:proofErr w:type="spellStart"/>
+      <w:r>
+        <w:t>XElement</w:t>
+      </w:r>
+      <w:proofErr w:type="spellEnd"/>
+      <w:r>
+        <w:t xml:space="preserve"> in the </w:t>
+      </w:r>
+      <w:proofErr w:type="spellStart"/>
+      <w:r>
+        <w:t>System.Xml.Linq</w:t>
+      </w:r>
+      <w:proofErr w:type="spellEnd"/>
+      <w:r>
+        <w:t xml:space="preserve"> namespace.  Although this library natively uses </w:t>
+      </w:r>
+      <w:proofErr w:type="spellStart"/>
+      <w:r>
+        <w:t>XElement</w:t>
+      </w:r>
+      <w:proofErr w:type="spellEnd"/>
+      <w:r>
+        <w:t>, two extension methods have been provided to change between the two XML objects.</w:t>
+      </w:r>
     </w:p>
     <w:p>
       <w:pPr>
@@ -8493,97 +8662,6 @@
       </w:pPr>
       <w:bookmarkStart w:id="0" w:name="_GoBack"/>
       <w:bookmarkEnd w:id="0"/>
-    </w:p>
-    <w:p>
-      <w:pPr>
-        <w:jc w:val="both"/>
-        <w:rPr>
-          <w:b/>
-        </w:rPr>
-      </w:pPr>
-      <w:r>
-        <w:rPr>
-          <w:b/>
-        </w:rPr>
-        <w:lastRenderedPageBreak/>
-        <w:t>Usage</w:t>
-      </w:r>
-    </w:p>
-    <w:p>
-      <w:pPr>
-        <w:jc w:val="both"/>
-      </w:pPr>
-    </w:p>
-    <w:p>
-      <w:pPr>
-        <w:jc w:val="both"/>
-      </w:pPr>
-      <w:r>
-        <w:t xml:space="preserve">Microsoft .Net 4.0 provides two ways of interacting with XML objects:  </w:t>
-      </w:r>
-      <w:proofErr w:type="spellStart"/>
-      <w:r>
-        <w:t>XmlNode</w:t>
-      </w:r>
-      <w:proofErr w:type="spellEnd"/>
-      <w:r>
-        <w:t xml:space="preserve"> in the </w:t>
-      </w:r>
-      <w:proofErr w:type="spellStart"/>
-      <w:r>
-        <w:t>System.Xml</w:t>
-      </w:r>
-      <w:proofErr w:type="spellEnd"/>
-      <w:r>
-        <w:t xml:space="preserve"> </w:t>
-      </w:r>
-      <w:proofErr w:type="gramStart"/>
-      <w:r>
-        <w:t>namespace,</w:t>
-      </w:r>
-      <w:proofErr w:type="gramEnd"/>
-      <w:r>
-        <w:t xml:space="preserve"> and </w:t>
-      </w:r>
-      <w:proofErr w:type="spellStart"/>
-      <w:r>
-        <w:t>XElement</w:t>
-      </w:r>
-      <w:proofErr w:type="spellEnd"/>
-      <w:r>
-        <w:t xml:space="preserve"> in the </w:t>
-      </w:r>
-      <w:proofErr w:type="spellStart"/>
-      <w:r>
-        <w:t>System.Xml.Linq</w:t>
-      </w:r>
-      <w:proofErr w:type="spellEnd"/>
-      <w:r>
-        <w:t xml:space="preserve"> namespace.  Although this library natively uses </w:t>
-      </w:r>
-      <w:proofErr w:type="spellStart"/>
-      <w:r>
-        <w:t>XElement</w:t>
-      </w:r>
-      <w:proofErr w:type="spellEnd"/>
-      <w:r>
-        <w:t>, two extension methods have been provided to change between the two XML objects.</w:t>
-      </w:r>
-    </w:p>
-    <w:p>
-      <w:pPr>
-        <w:jc w:val="both"/>
-      </w:pPr>
-    </w:p>
-    <w:p>
-      <w:pPr>
-        <w:jc w:val="both"/>
-      </w:pPr>
-    </w:p>
-    <w:p>
-      <w:pPr>
-        <w:jc w:val="both"/>
-      </w:pPr>
     </w:p>
     <w:tbl>
       <w:tblPr>
@@ -9294,6 +9372,7 @@
     <w:p/>
     <w:p>
       <w:r>
+        <w:lastRenderedPageBreak/>
         <w:t xml:space="preserve">Converting from </w:t>
       </w:r>
       <w:proofErr w:type="gramStart"/>
@@ -9593,7 +9672,6 @@
       <w:proofErr w:type="spellStart"/>
       <w:proofErr w:type="gramStart"/>
       <w:r>
-        <w:lastRenderedPageBreak/>
         <w:t>xml.Add</w:t>
       </w:r>
       <w:proofErr w:type="spellEnd"/>
@@ -11307,7 +11385,7 @@
 </file>
 
 <file path=customXml/itemProps1.xml><?xml version="1.0" encoding="utf-8"?>
-<ds:datastoreItem xmlns:ds="http://schemas.openxmlformats.org/officeDocument/2006/customXml" ds:itemID="{6112A56A-9114-4D9D-B925-5794C03C5207}">
+<ds:datastoreItem xmlns:ds="http://schemas.openxmlformats.org/officeDocument/2006/customXml" ds:itemID="{42430024-04C9-40DC-B61C-024F7CDCAD04}">
   <ds:schemaRefs>
     <ds:schemaRef ds:uri="http://schemas.openxmlformats.org/officeDocument/2006/bibliography"/>
   </ds:schemaRefs>

</xml_diff>

<commit_message>
Fixed bug stripping spaces during JsonValue.Parse. Added JsonMapToAttribute. Updated documentation.
</commit_message>
<xml_diff>
--- a/Manatee.Json - ReadMe.docx
+++ b/Manatee.Json - ReadMe.docx
@@ -3508,7 +3508,15 @@
         <w:t xml:space="preserve"> </w:t>
       </w:r>
       <w:r>
-        <w:t xml:space="preserve">_serializer = </w:t>
+        <w:t>_</w:t>
+      </w:r>
+      <w:proofErr w:type="spellStart"/>
+      <w:r>
+        <w:t>serializer</w:t>
+      </w:r>
+      <w:proofErr w:type="spellEnd"/>
+      <w:r>
+        <w:t xml:space="preserve"> = </w:t>
       </w:r>
       <w:r>
         <w:rPr>
@@ -4319,7 +4327,15 @@
         <w:t xml:space="preserve"> </w:t>
       </w:r>
       <w:r>
-        <w:t xml:space="preserve">_serializer = </w:t>
+        <w:t>_</w:t>
+      </w:r>
+      <w:proofErr w:type="spellStart"/>
+      <w:r>
+        <w:t>serializer</w:t>
+      </w:r>
+      <w:proofErr w:type="spellEnd"/>
+      <w:r>
+        <w:t xml:space="preserve"> = </w:t>
       </w:r>
       <w:r>
         <w:rPr>
@@ -5094,8 +5110,34 @@
       </w:r>
       <w:proofErr w:type="spellEnd"/>
       <w:r>
-        <w:t xml:space="preserve"> attribute will not be serialized. </w:t>
-      </w:r>
+        <w:t xml:space="preserve"> at</w:t>
+      </w:r>
+      <w:r>
+        <w:t>tribute will not be serialized.</w:t>
+      </w:r>
+    </w:p>
+    <w:p>
+      <w:pPr>
+        <w:pStyle w:val="ListParagraph"/>
+        <w:numPr>
+          <w:ilvl w:val="0"/>
+          <w:numId w:val="3"/>
+        </w:numPr>
+        <w:jc w:val="both"/>
+      </w:pPr>
+      <w:r>
+        <w:t xml:space="preserve">Any property marked with the </w:t>
+      </w:r>
+      <w:proofErr w:type="spellStart"/>
+      <w:r>
+        <w:t>JsonMapTo</w:t>
+      </w:r>
+      <w:proofErr w:type="spellEnd"/>
+      <w:r>
+        <w:t xml:space="preserve"> attribute will be serialized to the supplied key, not to the property name.</w:t>
+      </w:r>
+      <w:bookmarkStart w:id="0" w:name="_GoBack"/>
+      <w:bookmarkEnd w:id="0"/>
     </w:p>
     <w:p>
       <w:pPr>
@@ -5301,7 +5343,6 @@
         <w:jc w:val="both"/>
       </w:pPr>
       <w:r>
-        <w:lastRenderedPageBreak/>
         <w:t xml:space="preserve"> </w:t>
       </w:r>
     </w:p>
@@ -6050,6 +6091,7 @@
         <w:jc w:val="both"/>
       </w:pPr>
       <w:r>
+        <w:lastRenderedPageBreak/>
         <w:t xml:space="preserve">JSON </w:t>
       </w:r>
       <w:r>
@@ -6079,7 +6121,6 @@
         <w:jc w:val="both"/>
       </w:pPr>
       <w:r>
-        <w:lastRenderedPageBreak/>
         <w:t>The XML element n</w:t>
       </w:r>
       <w:r>
@@ -7932,6 +7973,7 @@
         <w:jc w:val="both"/>
       </w:pPr>
       <w:r>
+        <w:lastRenderedPageBreak/>
         <w:t>An exception will be thrown if a value cannot be interpreted as the specified type.</w:t>
       </w:r>
     </w:p>
@@ -7945,7 +7987,6 @@
         <w:jc w:val="both"/>
       </w:pPr>
       <w:r>
-        <w:lastRenderedPageBreak/>
         <w:t xml:space="preserve">JSON to XML will make a </w:t>
       </w:r>
       <w:r>
@@ -8660,8 +8701,6 @@
       <w:pPr>
         <w:jc w:val="both"/>
       </w:pPr>
-      <w:bookmarkStart w:id="0" w:name="_GoBack"/>
-      <w:bookmarkEnd w:id="0"/>
     </w:p>
     <w:tbl>
       <w:tblPr>
@@ -9372,7 +9411,6 @@
     <w:p/>
     <w:p>
       <w:r>
-        <w:lastRenderedPageBreak/>
         <w:t xml:space="preserve">Converting from </w:t>
       </w:r>
       <w:proofErr w:type="gramStart"/>
@@ -11385,7 +11423,7 @@
 </file>
 
 <file path=customXml/itemProps1.xml><?xml version="1.0" encoding="utf-8"?>
-<ds:datastoreItem xmlns:ds="http://schemas.openxmlformats.org/officeDocument/2006/customXml" ds:itemID="{42430024-04C9-40DC-B61C-024F7CDCAD04}">
+<ds:datastoreItem xmlns:ds="http://schemas.openxmlformats.org/officeDocument/2006/customXml" ds:itemID="{3AC0A4FD-0AD7-498F-A457-9F37E95FA3DD}">
   <ds:schemaRefs>
     <ds:schemaRef ds:uri="http://schemas.openxmlformats.org/officeDocument/2006/bibliography"/>
   </ds:schemaRefs>

</xml_diff>

<commit_message>
Added extension methods Changed constructors to accept nullable values Added acceptance of empty arrays and object during parse Updated internals to employ Dependency Injection
</commit_message>
<xml_diff>
--- a/Manatee.Json - ReadMe.docx
+++ b/Manatee.Json - ReadMe.docx
@@ -5136,8 +5136,6 @@
       <w:r>
         <w:t xml:space="preserve"> attribute will be serialized to the supplied key, not to the property name.</w:t>
       </w:r>
-      <w:bookmarkStart w:id="0" w:name="_GoBack"/>
-      <w:bookmarkEnd w:id="0"/>
     </w:p>
     <w:p>
       <w:pPr>
@@ -9397,18 +9395,27 @@
       </w:r>
       <w:proofErr w:type="spellEnd"/>
       <w:r>
-        <w:t xml:space="preserve"> is an object with a single key/value pair.  In this case, the key is used as the root element.  If the method is called with a null key on an object with more than one key/value pair, an </w:t>
-      </w:r>
-      <w:proofErr w:type="spellStart"/>
-      <w:r>
-        <w:t>ArguementException</w:t>
+        <w:t xml:space="preserve"> is an object with a single key/value pair.  In this case, the key is used as the root element.  If the method is called with a null key on an object with more t</w:t>
+      </w:r>
+      <w:r>
+        <w:t xml:space="preserve">han one key/value pair, an </w:t>
+      </w:r>
+      <w:proofErr w:type="spellStart"/>
+      <w:r>
+        <w:t>Argu</w:t>
+      </w:r>
+      <w:r>
+        <w:t>mentException</w:t>
       </w:r>
       <w:proofErr w:type="spellEnd"/>
       <w:r>
         <w:t xml:space="preserve"> exception is thrown.</w:t>
       </w:r>
     </w:p>
-    <w:p/>
+    <w:p>
+      <w:bookmarkStart w:id="0" w:name="_GoBack"/>
+      <w:bookmarkEnd w:id="0"/>
+    </w:p>
     <w:p>
       <w:r>
         <w:t xml:space="preserve">Converting from </w:t>
@@ -11423,7 +11430,7 @@
 </file>
 
 <file path=customXml/itemProps1.xml><?xml version="1.0" encoding="utf-8"?>
-<ds:datastoreItem xmlns:ds="http://schemas.openxmlformats.org/officeDocument/2006/customXml" ds:itemID="{3AC0A4FD-0AD7-498F-A457-9F37E95FA3DD}">
+<ds:datastoreItem xmlns:ds="http://schemas.openxmlformats.org/officeDocument/2006/customXml" ds:itemID="{482DAB2C-22CB-4035-B2AA-3048633BA38F}">
   <ds:schemaRefs>
     <ds:schemaRef ds:uri="http://schemas.openxmlformats.org/officeDocument/2006/bibliography"/>
   </ds:schemaRefs>

</xml_diff>